<commit_message>
Finished Use Case 10 and Added Use Case 11-13
</commit_message>
<xml_diff>
--- a/Use Cases/Use Case 10.docx
+++ b/Use Cases/Use Case 10.docx
@@ -2,6 +2,420 @@
 <file path=word/document.xml><?xml version="1.0" encoding="utf-8"?>
 <w:document xmlns:wpc="http://schemas.microsoft.com/office/word/2010/wordprocessingCanvas" xmlns:cx="http://schemas.microsoft.com/office/drawing/2014/chartex" xmlns:cx1="http://schemas.microsoft.com/office/drawing/2015/9/8/chartex" xmlns:cx2="http://schemas.microsoft.com/office/drawing/2015/10/21/chartex" xmlns:cx3="http://schemas.microsoft.com/office/drawing/2016/5/9/chartex" xmlns:cx4="http://schemas.microsoft.com/office/drawing/2016/5/10/chartex" xmlns:cx5="http://schemas.microsoft.com/office/drawing/2016/5/11/chartex" xmlns:cx6="http://schemas.microsoft.com/office/drawing/2016/5/12/chartex" xmlns:cx7="http://schemas.microsoft.com/office/drawing/2016/5/13/chartex" xmlns:cx8="http://schemas.microsoft.com/office/drawing/2016/5/14/chartex" xmlns:mc="http://schemas.openxmlformats.org/markup-compatibility/2006" xmlns:aink="http://schemas.microsoft.com/office/drawing/2016/ink" xmlns:am3d="http://schemas.microsoft.com/office/drawing/2017/model3d" xmlns:o="urn:schemas-microsoft-com:office:office" xmlns:r="http://schemas.openxmlformats.org/officeDocument/2006/relationships" xmlns:m="http://schemas.openxmlformats.org/officeDocument/2006/math" xmlns:v="urn:schemas-microsoft-com:vml" xmlns:wp14="http://schemas.microsoft.com/office/word/2010/wordprocessingDrawing" xmlns:wp="http://schemas.openxmlformats.org/drawingml/2006/wordprocessingDrawing" xmlns:w10="urn:schemas-microsoft-com:office:word" xmlns:w="http://schemas.openxmlformats.org/wordprocessingml/2006/main" xmlns:w14="http://schemas.microsoft.com/office/word/2010/wordml" xmlns:w15="http://schemas.microsoft.com/office/word/2012/wordml" xmlns:w16cid="http://schemas.microsoft.com/office/word/2016/wordml/cid" xmlns:w16se="http://schemas.microsoft.com/office/word/2015/wordml/symex" xmlns:wpg="http://schemas.microsoft.com/office/word/2010/wordprocessingGroup" xmlns:wpi="http://schemas.microsoft.com/office/word/2010/wordprocessingInk" xmlns:wne="http://schemas.microsoft.com/office/word/2006/wordml" xmlns:wps="http://schemas.microsoft.com/office/word/2010/wordprocessingShape" mc:Ignorable="w14 w15 w16se w16cid wp14">
   <w:body>
+    <w:tbl>
+      <w:tblPr>
+        <w:tblStyle w:val="TableGrid"/>
+        <w:tblW w:w="0" w:type="auto"/>
+        <w:tblLook w:val="04A0" w:firstRow="1" w:lastRow="0" w:firstColumn="1" w:lastColumn="0" w:noHBand="0" w:noVBand="1"/>
+      </w:tblPr>
+      <w:tblGrid>
+        <w:gridCol w:w="4675"/>
+        <w:gridCol w:w="4675"/>
+      </w:tblGrid>
+      <w:tr>
+        <w:tc>
+          <w:tcPr>
+            <w:tcW w:w="9350" w:type="dxa"/>
+            <w:gridSpan w:val="2"/>
+          </w:tcPr>
+          <w:p>
+            <w:pPr>
+              <w:jc w:val="center"/>
+              <w:rPr>
+                <w:b/>
+              </w:rPr>
+            </w:pPr>
+            <w:r>
+              <w:rPr>
+                <w:b/>
+              </w:rPr>
+              <w:t>Use Case 10</w:t>
+            </w:r>
+          </w:p>
+        </w:tc>
+      </w:tr>
+      <w:tr>
+        <w:tc>
+          <w:tcPr>
+            <w:tcW w:w="9350" w:type="dxa"/>
+            <w:gridSpan w:val="2"/>
+          </w:tcPr>
+          <w:p>
+            <w:r>
+              <w:rPr>
+                <w:b/>
+              </w:rPr>
+              <w:t>Description</w:t>
+            </w:r>
+            <w:r>
+              <w:t>:  Add a Show/Play. Add a new show for a client. The values accepted are the name of the show, the client id, and the period for which the client wants the theater for this play. The entire range of dates should be available, or the process fails</w:t>
+            </w:r>
+          </w:p>
+        </w:tc>
+      </w:tr>
+      <w:tr>
+        <w:tc>
+          <w:tcPr>
+            <w:tcW w:w="9350" w:type="dxa"/>
+            <w:gridSpan w:val="2"/>
+          </w:tcPr>
+          <w:p>
+            <w:pPr>
+              <w:rPr>
+                <w:b/>
+              </w:rPr>
+            </w:pPr>
+          </w:p>
+        </w:tc>
+      </w:tr>
+      <w:tr>
+        <w:tc>
+          <w:tcPr>
+            <w:tcW w:w="4675" w:type="dxa"/>
+          </w:tcPr>
+          <w:p>
+            <w:pPr>
+              <w:rPr>
+                <w:b/>
+              </w:rPr>
+            </w:pPr>
+            <w:r>
+              <w:rPr>
+                <w:b/>
+              </w:rPr>
+              <w:t>Actions performed by actor</w:t>
+            </w:r>
+          </w:p>
+        </w:tc>
+        <w:tc>
+          <w:tcPr>
+            <w:tcW w:w="4675" w:type="dxa"/>
+          </w:tcPr>
+          <w:p>
+            <w:pPr>
+              <w:rPr>
+                <w:b/>
+              </w:rPr>
+            </w:pPr>
+            <w:r>
+              <w:rPr>
+                <w:b/>
+              </w:rPr>
+              <w:t>Response from system</w:t>
+            </w:r>
+          </w:p>
+        </w:tc>
+      </w:tr>
+      <w:tr>
+        <w:tc>
+          <w:tcPr>
+            <w:tcW w:w="4675" w:type="dxa"/>
+          </w:tcPr>
+          <w:p>
+            <w:pPr>
+              <w:pStyle w:val="ListParagraph"/>
+              <w:numPr>
+                <w:ilvl w:val="0"/>
+                <w:numId w:val="1"/>
+              </w:numPr>
+            </w:pPr>
+            <w:r>
+              <w:t>User makes a request to add a show for a client.</w:t>
+            </w:r>
+          </w:p>
+        </w:tc>
+        <w:tc>
+          <w:tcPr>
+            <w:tcW w:w="4675" w:type="dxa"/>
+          </w:tcPr>
+          <w:p/>
+        </w:tc>
+      </w:tr>
+      <w:tr>
+        <w:tc>
+          <w:tcPr>
+            <w:tcW w:w="4675" w:type="dxa"/>
+          </w:tcPr>
+          <w:p>
+            <w:pPr>
+              <w:pStyle w:val="ListParagraph"/>
+            </w:pPr>
+          </w:p>
+        </w:tc>
+        <w:tc>
+          <w:tcPr>
+            <w:tcW w:w="4675" w:type="dxa"/>
+          </w:tcPr>
+          <w:p>
+            <w:pPr>
+              <w:pStyle w:val="ListParagraph"/>
+              <w:numPr>
+                <w:ilvl w:val="0"/>
+                <w:numId w:val="1"/>
+              </w:numPr>
+            </w:pPr>
+            <w:r>
+              <w:t>System asks for the client ID</w:t>
+            </w:r>
+          </w:p>
+        </w:tc>
+      </w:tr>
+      <w:tr>
+        <w:tc>
+          <w:tcPr>
+            <w:tcW w:w="4675" w:type="dxa"/>
+          </w:tcPr>
+          <w:p>
+            <w:pPr>
+              <w:pStyle w:val="ListParagraph"/>
+              <w:numPr>
+                <w:ilvl w:val="0"/>
+                <w:numId w:val="1"/>
+              </w:numPr>
+            </w:pPr>
+            <w:r>
+              <w:t>User enters the client ID into the sytem</w:t>
+            </w:r>
+          </w:p>
+        </w:tc>
+        <w:tc>
+          <w:tcPr>
+            <w:tcW w:w="4675" w:type="dxa"/>
+          </w:tcPr>
+          <w:p>
+            <w:pPr>
+              <w:pStyle w:val="ListParagraph"/>
+            </w:pPr>
+          </w:p>
+        </w:tc>
+      </w:tr>
+      <w:tr>
+        <w:tc>
+          <w:tcPr>
+            <w:tcW w:w="4675" w:type="dxa"/>
+          </w:tcPr>
+          <w:p/>
+        </w:tc>
+        <w:tc>
+          <w:tcPr>
+            <w:tcW w:w="4675" w:type="dxa"/>
+          </w:tcPr>
+          <w:p>
+            <w:pPr>
+              <w:pStyle w:val="ListParagraph"/>
+              <w:numPr>
+                <w:ilvl w:val="0"/>
+                <w:numId w:val="1"/>
+              </w:numPr>
+            </w:pPr>
+            <w:r>
+              <w:t>System finds the client.  If the client isn’t found then the client is notified with the appropriate method and goes back to step 1.  Otherwise the system moves to step 5</w:t>
+            </w:r>
+          </w:p>
+        </w:tc>
+      </w:tr>
+      <w:tr>
+        <w:tc>
+          <w:tcPr>
+            <w:tcW w:w="4675" w:type="dxa"/>
+          </w:tcPr>
+          <w:p/>
+        </w:tc>
+        <w:tc>
+          <w:tcPr>
+            <w:tcW w:w="4675" w:type="dxa"/>
+          </w:tcPr>
+          <w:p>
+            <w:pPr>
+              <w:pStyle w:val="ListParagraph"/>
+              <w:numPr>
+                <w:ilvl w:val="0"/>
+                <w:numId w:val="1"/>
+              </w:numPr>
+            </w:pPr>
+            <w:r>
+              <w:t>Display the client to the user</w:t>
+            </w:r>
+          </w:p>
+        </w:tc>
+      </w:tr>
+      <w:tr>
+        <w:tc>
+          <w:tcPr>
+            <w:tcW w:w="4675" w:type="dxa"/>
+          </w:tcPr>
+          <w:p/>
+        </w:tc>
+        <w:tc>
+          <w:tcPr>
+            <w:tcW w:w="4675" w:type="dxa"/>
+          </w:tcPr>
+          <w:p>
+            <w:pPr>
+              <w:pStyle w:val="ListParagraph"/>
+              <w:numPr>
+                <w:ilvl w:val="0"/>
+                <w:numId w:val="1"/>
+              </w:numPr>
+            </w:pPr>
+            <w:r>
+              <w:t>Ask the client for the name of the show and the period for which the client wants the theater for the play.</w:t>
+            </w:r>
+          </w:p>
+        </w:tc>
+      </w:tr>
+      <w:tr>
+        <w:tc>
+          <w:tcPr>
+            <w:tcW w:w="4675" w:type="dxa"/>
+          </w:tcPr>
+          <w:p>
+            <w:pPr>
+              <w:pStyle w:val="ListParagraph"/>
+              <w:numPr>
+                <w:ilvl w:val="0"/>
+                <w:numId w:val="1"/>
+              </w:numPr>
+            </w:pPr>
+            <w:r>
+              <w:t>User enters in name of the show.</w:t>
+            </w:r>
+          </w:p>
+        </w:tc>
+        <w:tc>
+          <w:tcPr>
+            <w:tcW w:w="4675" w:type="dxa"/>
+          </w:tcPr>
+          <w:p/>
+        </w:tc>
+      </w:tr>
+      <w:tr>
+        <w:tc>
+          <w:tcPr>
+            <w:tcW w:w="4675" w:type="dxa"/>
+          </w:tcPr>
+          <w:p>
+            <w:pPr>
+              <w:pStyle w:val="ListParagraph"/>
+              <w:numPr>
+                <w:ilvl w:val="0"/>
+                <w:numId w:val="1"/>
+              </w:numPr>
+            </w:pPr>
+            <w:r>
+              <w:t>User enters in the period for which the client wants the theater for the play.</w:t>
+            </w:r>
+          </w:p>
+        </w:tc>
+        <w:tc>
+          <w:tcPr>
+            <w:tcW w:w="4675" w:type="dxa"/>
+          </w:tcPr>
+          <w:p/>
+        </w:tc>
+      </w:tr>
+      <w:tr>
+        <w:tc>
+          <w:tcPr>
+            <w:tcW w:w="4675" w:type="dxa"/>
+          </w:tcPr>
+          <w:p>
+            <w:pPr>
+              <w:pStyle w:val="ListParagraph"/>
+              <w:numPr>
+                <w:ilvl w:val="0"/>
+                <w:numId w:val="1"/>
+              </w:numPr>
+            </w:pPr>
+            <w:r>
+              <w:t>User requests to add the show.</w:t>
+            </w:r>
+          </w:p>
+        </w:tc>
+        <w:tc>
+          <w:tcPr>
+            <w:tcW w:w="4675" w:type="dxa"/>
+          </w:tcPr>
+          <w:p/>
+        </w:tc>
+      </w:tr>
+      <w:tr>
+        <w:tc>
+          <w:tcPr>
+            <w:tcW w:w="4675" w:type="dxa"/>
+          </w:tcPr>
+          <w:p/>
+        </w:tc>
+        <w:tc>
+          <w:tcPr>
+            <w:tcW w:w="4675" w:type="dxa"/>
+          </w:tcPr>
+          <w:p>
+            <w:pPr>
+              <w:pStyle w:val="ListParagraph"/>
+              <w:numPr>
+                <w:ilvl w:val="0"/>
+                <w:numId w:val="1"/>
+              </w:numPr>
+            </w:pPr>
+            <w:r>
+              <w:t>The system checks to see if the theater is available for the period.  If not an appropriate message is displayed to the user and  goes back to step 8.  Otherwise the system displays an appropriate message to the user letting them know that the show was added.</w:t>
+            </w:r>
+          </w:p>
+        </w:tc>
+      </w:tr>
+      <w:tr>
+        <w:tc>
+          <w:tcPr>
+            <w:tcW w:w="4675" w:type="dxa"/>
+          </w:tcPr>
+          <w:p>
+            <w:pPr>
+              <w:pStyle w:val="ListParagraph"/>
+              <w:numPr>
+                <w:ilvl w:val="0"/>
+                <w:numId w:val="1"/>
+              </w:numPr>
+            </w:pPr>
+            <w:r>
+              <w:t>User confirms that the show was added.</w:t>
+            </w:r>
+          </w:p>
+        </w:tc>
+        <w:tc>
+          <w:tcPr>
+            <w:tcW w:w="4675" w:type="dxa"/>
+          </w:tcPr>
+          <w:p/>
+        </w:tc>
+      </w:tr>
+      <w:tr>
+        <w:tc>
+          <w:tcPr>
+            <w:tcW w:w="4675" w:type="dxa"/>
+          </w:tcPr>
+          <w:p/>
+        </w:tc>
+        <w:tc>
+          <w:tcPr>
+            <w:tcW w:w="4675" w:type="dxa"/>
+          </w:tcPr>
+          <w:p>
+            <w:pPr>
+              <w:pStyle w:val="ListParagraph"/>
+              <w:numPr>
+                <w:ilvl w:val="0"/>
+                <w:numId w:val="1"/>
+              </w:numPr>
+            </w:pPr>
+            <w:r>
+              <w:t>System exits.</w:t>
+            </w:r>
+          </w:p>
+        </w:tc>
+      </w:tr>
+    </w:tbl>
+    <w:p/>
     <w:p>
       <w:bookmarkStart w:id="0" w:name="_GoBack"/>
       <w:bookmarkEnd w:id="0"/>
@@ -14,6 +428,103 @@
     </w:sectPr>
   </w:body>
 </w:document>
+</file>
+
+<file path=word/numbering.xml><?xml version="1.0" encoding="utf-8"?>
+<w:numbering xmlns:wpc="http://schemas.microsoft.com/office/word/2010/wordprocessingCanvas" xmlns:cx="http://schemas.microsoft.com/office/drawing/2014/chartex" xmlns:cx1="http://schemas.microsoft.com/office/drawing/2015/9/8/chartex" xmlns:cx2="http://schemas.microsoft.com/office/drawing/2015/10/21/chartex" xmlns:cx3="http://schemas.microsoft.com/office/drawing/2016/5/9/chartex" xmlns:cx4="http://schemas.microsoft.com/office/drawing/2016/5/10/chartex" xmlns:cx5="http://schemas.microsoft.com/office/drawing/2016/5/11/chartex" xmlns:cx6="http://schemas.microsoft.com/office/drawing/2016/5/12/chartex" xmlns:cx7="http://schemas.microsoft.com/office/drawing/2016/5/13/chartex" xmlns:cx8="http://schemas.microsoft.com/office/drawing/2016/5/14/chartex" xmlns:mc="http://schemas.openxmlformats.org/markup-compatibility/2006" xmlns:aink="http://schemas.microsoft.com/office/drawing/2016/ink" xmlns:am3d="http://schemas.microsoft.com/office/drawing/2017/model3d" xmlns:o="urn:schemas-microsoft-com:office:office" xmlns:r="http://schemas.openxmlformats.org/officeDocument/2006/relationships" xmlns:m="http://schemas.openxmlformats.org/officeDocument/2006/math" xmlns:v="urn:schemas-microsoft-com:vml" xmlns:wp14="http://schemas.microsoft.com/office/word/2010/wordprocessingDrawing" xmlns:wp="http://schemas.openxmlformats.org/drawingml/2006/wordprocessingDrawing" xmlns:w10="urn:schemas-microsoft-com:office:word" xmlns:w="http://schemas.openxmlformats.org/wordprocessingml/2006/main" xmlns:w14="http://schemas.microsoft.com/office/word/2010/wordml" xmlns:w15="http://schemas.microsoft.com/office/word/2012/wordml" xmlns:w16cid="http://schemas.microsoft.com/office/word/2016/wordml/cid" xmlns:w16se="http://schemas.microsoft.com/office/word/2015/wordml/symex" xmlns:wpg="http://schemas.microsoft.com/office/word/2010/wordprocessingGroup" xmlns:wpi="http://schemas.microsoft.com/office/word/2010/wordprocessingInk" xmlns:wne="http://schemas.microsoft.com/office/word/2006/wordml" xmlns:wps="http://schemas.microsoft.com/office/word/2010/wordprocessingShape" mc:Ignorable="w14 w15 w16se w16cid wp14">
+  <w:abstractNum w:abstractNumId="0" w15:restartNumberingAfterBreak="0">
+    <w:nsid w:val="142D3BEB"/>
+    <w:multiLevelType w:val="hybridMultilevel"/>
+    <w:tmpl w:val="A9549DEC"/>
+    <w:lvl w:ilvl="0" w:tplc="0409000F">
+      <w:start w:val="1"/>
+      <w:numFmt w:val="decimal"/>
+      <w:lvlText w:val="%1."/>
+      <w:lvlJc w:val="left"/>
+      <w:pPr>
+        <w:ind w:left="720" w:hanging="360"/>
+      </w:pPr>
+      <w:rPr>
+        <w:rFonts w:hint="default"/>
+      </w:rPr>
+    </w:lvl>
+    <w:lvl w:ilvl="1" w:tplc="04090019" w:tentative="1">
+      <w:start w:val="1"/>
+      <w:numFmt w:val="lowerLetter"/>
+      <w:lvlText w:val="%2."/>
+      <w:lvlJc w:val="left"/>
+      <w:pPr>
+        <w:ind w:left="1440" w:hanging="360"/>
+      </w:pPr>
+    </w:lvl>
+    <w:lvl w:ilvl="2" w:tplc="0409001B" w:tentative="1">
+      <w:start w:val="1"/>
+      <w:numFmt w:val="lowerRoman"/>
+      <w:lvlText w:val="%3."/>
+      <w:lvlJc w:val="right"/>
+      <w:pPr>
+        <w:ind w:left="2160" w:hanging="180"/>
+      </w:pPr>
+    </w:lvl>
+    <w:lvl w:ilvl="3" w:tplc="0409000F" w:tentative="1">
+      <w:start w:val="1"/>
+      <w:numFmt w:val="decimal"/>
+      <w:lvlText w:val="%4."/>
+      <w:lvlJc w:val="left"/>
+      <w:pPr>
+        <w:ind w:left="2880" w:hanging="360"/>
+      </w:pPr>
+    </w:lvl>
+    <w:lvl w:ilvl="4" w:tplc="04090019" w:tentative="1">
+      <w:start w:val="1"/>
+      <w:numFmt w:val="lowerLetter"/>
+      <w:lvlText w:val="%5."/>
+      <w:lvlJc w:val="left"/>
+      <w:pPr>
+        <w:ind w:left="3600" w:hanging="360"/>
+      </w:pPr>
+    </w:lvl>
+    <w:lvl w:ilvl="5" w:tplc="0409001B" w:tentative="1">
+      <w:start w:val="1"/>
+      <w:numFmt w:val="lowerRoman"/>
+      <w:lvlText w:val="%6."/>
+      <w:lvlJc w:val="right"/>
+      <w:pPr>
+        <w:ind w:left="4320" w:hanging="180"/>
+      </w:pPr>
+    </w:lvl>
+    <w:lvl w:ilvl="6" w:tplc="0409000F" w:tentative="1">
+      <w:start w:val="1"/>
+      <w:numFmt w:val="decimal"/>
+      <w:lvlText w:val="%7."/>
+      <w:lvlJc w:val="left"/>
+      <w:pPr>
+        <w:ind w:left="5040" w:hanging="360"/>
+      </w:pPr>
+    </w:lvl>
+    <w:lvl w:ilvl="7" w:tplc="04090019" w:tentative="1">
+      <w:start w:val="1"/>
+      <w:numFmt w:val="lowerLetter"/>
+      <w:lvlText w:val="%8."/>
+      <w:lvlJc w:val="left"/>
+      <w:pPr>
+        <w:ind w:left="5760" w:hanging="360"/>
+      </w:pPr>
+    </w:lvl>
+    <w:lvl w:ilvl="8" w:tplc="0409001B" w:tentative="1">
+      <w:start w:val="1"/>
+      <w:numFmt w:val="lowerRoman"/>
+      <w:lvlText w:val="%9."/>
+      <w:lvlJc w:val="right"/>
+      <w:pPr>
+        <w:ind w:left="6480" w:hanging="180"/>
+      </w:pPr>
+    </w:lvl>
+  </w:abstractNum>
+  <w:num w:numId="1">
+    <w:abstractNumId w:val="0"/>
+  </w:num>
+</w:numbering>
 </file>
 
 <file path=word/styles.xml><?xml version="1.0" encoding="utf-8"?>
@@ -413,6 +924,7 @@
   <w:style w:type="paragraph" w:default="1" w:styleId="Normal">
     <w:name w:val="Normal"/>
     <w:qFormat/>
+    <w:rsid w:val="00B65EEC"/>
   </w:style>
   <w:style w:type="character" w:default="1" w:styleId="DefaultParagraphFont">
     <w:name w:val="Default Paragraph Font"/>
@@ -440,6 +952,36 @@
     <w:uiPriority w:val="99"/>
     <w:semiHidden/>
     <w:unhideWhenUsed/>
+  </w:style>
+  <w:style w:type="table" w:styleId="TableGrid">
+    <w:name w:val="Table Grid"/>
+    <w:basedOn w:val="TableNormal"/>
+    <w:uiPriority w:val="39"/>
+    <w:rsid w:val="00A67A32"/>
+    <w:pPr>
+      <w:spacing w:after="0" w:line="240" w:lineRule="auto"/>
+    </w:pPr>
+    <w:tblPr>
+      <w:tblBorders>
+        <w:top w:val="single" w:sz="4" w:space="0" w:color="auto"/>
+        <w:left w:val="single" w:sz="4" w:space="0" w:color="auto"/>
+        <w:bottom w:val="single" w:sz="4" w:space="0" w:color="auto"/>
+        <w:right w:val="single" w:sz="4" w:space="0" w:color="auto"/>
+        <w:insideH w:val="single" w:sz="4" w:space="0" w:color="auto"/>
+        <w:insideV w:val="single" w:sz="4" w:space="0" w:color="auto"/>
+      </w:tblBorders>
+    </w:tblPr>
+  </w:style>
+  <w:style w:type="paragraph" w:styleId="ListParagraph">
+    <w:name w:val="List Paragraph"/>
+    <w:basedOn w:val="Normal"/>
+    <w:uiPriority w:val="34"/>
+    <w:qFormat/>
+    <w:rsid w:val="00992F27"/>
+    <w:pPr>
+      <w:ind w:left="720"/>
+      <w:contextualSpacing/>
+    </w:pPr>
   </w:style>
 </w:styles>
 </file>

</xml_diff>